<commit_message>
Preparing struture of my report part
</commit_message>
<xml_diff>
--- a/doc/report/raphael_part.docx
+++ b/doc/report/raphael_part.docx
@@ -11,8 +11,16 @@
       </w:r>
     </w:p>
     <w:p>
+      <w:r>
+        <w:t>Cette partie du rapport concerne la conception de la base de données.</w:t>
+      </w:r>
+    </w:p>
+    <w:p>
       <w:pPr>
         <w:pStyle w:val="Titre3"/>
+        <w:rPr>
+          <w:color w:val="FF0000"/>
+        </w:rPr>
       </w:pPr>
       <w:r>
         <w:t>Conception</w:t>
@@ -28,8 +36,146 @@
       </w:r>
     </w:p>
     <w:p>
+      <w:r>
+        <w:t xml:space="preserve">Voici dans un premier temps notre </w:t>
+      </w:r>
+      <w:r>
+        <w:t>modèle</w:t>
+      </w:r>
+      <w:r>
+        <w:t xml:space="preserve"> de données conceptuel </w:t>
+      </w:r>
+      <w:r>
+        <w:t xml:space="preserve">(sous forme d’un schéma UML) </w:t>
+      </w:r>
+      <w:r>
+        <w:t>répondant au mieux au cahier des charges, afin de pouvoir s’y appuyer pour réaliser la base de données relationnel.</w:t>
+      </w:r>
+    </w:p>
+    <w:p>
+      <w:r>
+        <w:t xml:space="preserve">Il est à noter qu’il ne s’agit pas du schéma relationnel définitif et qu’il est sous réserve de modifications </w:t>
+      </w:r>
+      <w:r>
+        <w:t>pour</w:t>
+      </w:r>
+      <w:r>
+        <w:t xml:space="preserve"> la phase de réalisation, mais les bases sont là.</w:t>
+      </w:r>
+    </w:p>
+    <w:p>
+      <w:pPr>
+        <w:pStyle w:val="Titre4"/>
+      </w:pPr>
+      <w:r>
+        <w:t>Schéma UML</w:t>
+      </w:r>
+    </w:p>
+    <w:p>
+      <w:pPr>
+        <w:rPr>
+          <w:color w:val="FF0000"/>
+        </w:rPr>
+      </w:pPr>
+      <w:r>
+        <w:rPr>
+          <w:color w:val="FF0000"/>
+        </w:rPr>
+        <w:t>Mettre le schéma et expliquer</w:t>
+      </w:r>
+    </w:p>
+    <w:p>
+      <w:pPr>
+        <w:pStyle w:val="Titre4"/>
+      </w:pPr>
+      <w:r>
+        <w:t>Contraintes d’intégrité</w:t>
+      </w:r>
+    </w:p>
+    <w:p>
+      <w:r>
+        <w:t>Voici les contraintes d’intégrités principales liées à notre base de données :</w:t>
+      </w:r>
+    </w:p>
+    <w:p>
+      <w:pPr>
+        <w:pStyle w:val="Paragraphedeliste"/>
+        <w:numPr>
+          <w:ilvl w:val="0"/>
+          <w:numId w:val="2"/>
+        </w:numPr>
+        <w:rPr>
+          <w:color w:val="FF0000"/>
+        </w:rPr>
+      </w:pPr>
+      <w:r>
+        <w:rPr>
+          <w:color w:val="FF0000"/>
+        </w:rPr>
+        <w:t>C1</w:t>
+      </w:r>
+    </w:p>
+    <w:p>
+      <w:pPr>
+        <w:pStyle w:val="Paragraphedeliste"/>
+        <w:numPr>
+          <w:ilvl w:val="0"/>
+          <w:numId w:val="2"/>
+        </w:numPr>
+        <w:rPr>
+          <w:color w:val="FF0000"/>
+        </w:rPr>
+      </w:pPr>
+      <w:r>
+        <w:rPr>
+          <w:color w:val="FF0000"/>
+        </w:rPr>
+        <w:t>C2</w:t>
+      </w:r>
+    </w:p>
+    <w:p>
+      <w:pPr>
+        <w:pStyle w:val="Paragraphedeliste"/>
+        <w:numPr>
+          <w:ilvl w:val="0"/>
+          <w:numId w:val="2"/>
+        </w:numPr>
+        <w:rPr>
+          <w:color w:val="FF0000"/>
+        </w:rPr>
+      </w:pPr>
+      <w:r>
+        <w:rPr>
+          <w:color w:val="FF0000"/>
+        </w:rPr>
+        <w:t>C3</w:t>
+      </w:r>
+    </w:p>
+    <w:p>
+      <w:pPr>
+        <w:pStyle w:val="Paragraphedeliste"/>
+        <w:numPr>
+          <w:ilvl w:val="0"/>
+          <w:numId w:val="2"/>
+        </w:numPr>
+        <w:rPr>
+          <w:color w:val="FF0000"/>
+        </w:rPr>
+      </w:pPr>
+      <w:r>
+        <w:rPr>
+          <w:color w:val="FF0000"/>
+        </w:rPr>
+        <w:t>C…</w:t>
+      </w:r>
+    </w:p>
+    <w:p/>
+    <w:p>
       <w:pPr>
         <w:pStyle w:val="Titre3"/>
+        <w:rPr>
+          <w:color w:val="FF0000"/>
+        </w:rPr>
       </w:pPr>
       <w:r>
         <w:t>Réalisation</w:t>
@@ -46,6 +192,76 @@
     </w:p>
     <w:p>
       <w:pPr>
+        <w:pStyle w:val="Titre4"/>
+      </w:pPr>
+      <w:r>
+        <w:t>Schéma relationnel</w:t>
+      </w:r>
+    </w:p>
+    <w:p>
+      <w:pPr>
+        <w:rPr>
+          <w:b/>
+          <w:color w:val="FF0000"/>
+        </w:rPr>
+      </w:pPr>
+      <w:r>
+        <w:rPr>
+          <w:b/>
+          <w:color w:val="FF0000"/>
+        </w:rPr>
+        <w:t>Schéma relationnel à mettre (à partir de WorkBench)</w:t>
+      </w:r>
+    </w:p>
+    <w:p>
+      <w:pPr>
+        <w:pStyle w:val="Titre4"/>
+      </w:pPr>
+      <w:r>
+        <w:t>Tables</w:t>
+      </w:r>
+    </w:p>
+    <w:p>
+      <w:pPr>
+        <w:rPr>
+          <w:b/>
+          <w:color w:val="FF0000"/>
+        </w:rPr>
+      </w:pPr>
+      <w:r>
+        <w:rPr>
+          <w:b/>
+          <w:color w:val="FF0000"/>
+        </w:rPr>
+        <w:t>Expliquer tous les champs avec des tableaux…</w:t>
+      </w:r>
+    </w:p>
+    <w:p>
+      <w:pPr>
+        <w:pStyle w:val="Titre4"/>
+      </w:pPr>
+      <w:r>
+        <w:t>Vues</w:t>
+      </w:r>
+    </w:p>
+    <w:p>
+      <w:pPr>
+        <w:pStyle w:val="Titre4"/>
+      </w:pPr>
+      <w:r>
+        <w:t>Procédures, fonctions et triggers</w:t>
+      </w:r>
+    </w:p>
+    <w:p>
+      <w:pPr>
+        <w:pStyle w:val="Titre4"/>
+      </w:pPr>
+      <w:r>
+        <w:t>Evénements</w:t>
+      </w:r>
+    </w:p>
+    <w:p>
+      <w:pPr>
         <w:pStyle w:val="Titre2"/>
       </w:pPr>
       <w:r>
@@ -67,6 +283,139 @@
       </w:pPr>
       <w:r>
         <w:t>Réalisation</w:t>
+      </w:r>
+    </w:p>
+    <w:p>
+      <w:r>
+        <w:t>Voici comment nous avons réalisé la partie des tutoriaux qui s’affichent sur les pages principales de l’</w:t>
+      </w:r>
+      <w:r>
+        <w:t xml:space="preserve">application, sous forme de </w:t>
+      </w:r>
+      <w:r>
+        <w:t>petites fenêtres</w:t>
+      </w:r>
+      <w:r>
+        <w:t xml:space="preserve"> comme celle-ci :</w:t>
+      </w:r>
+    </w:p>
+    <w:p>
+      <w:pPr>
+        <w:rPr>
+          <w:b/>
+          <w:color w:val="FF0000"/>
+        </w:rPr>
+      </w:pPr>
+      <w:r>
+        <w:rPr>
+          <w:b/>
+          <w:color w:val="FF0000"/>
+        </w:rPr>
+        <w:t>Mettre un exemple…</w:t>
+      </w:r>
+    </w:p>
+    <w:p>
+      <w:pPr>
+        <w:pStyle w:val="Titre4"/>
+      </w:pPr>
+      <w:r>
+        <w:t>Partie serveur</w:t>
+      </w:r>
+    </w:p>
+    <w:p>
+      <w:pPr>
+        <w:pStyle w:val="Paragraphedeliste"/>
+        <w:numPr>
+          <w:ilvl w:val="0"/>
+          <w:numId w:val="3"/>
+        </w:numPr>
+        <w:rPr>
+          <w:b/>
+          <w:color w:val="FF0000"/>
+        </w:rPr>
+      </w:pPr>
+      <w:r>
+        <w:rPr>
+          <w:b/>
+          <w:color w:val="FF0000"/>
+        </w:rPr>
+        <w:t>Contrôleur</w:t>
+      </w:r>
+    </w:p>
+    <w:p>
+      <w:pPr>
+        <w:pStyle w:val="Paragraphedeliste"/>
+        <w:numPr>
+          <w:ilvl w:val="0"/>
+          <w:numId w:val="3"/>
+        </w:numPr>
+        <w:rPr>
+          <w:b/>
+          <w:color w:val="FF0000"/>
+        </w:rPr>
+      </w:pPr>
+      <w:r>
+        <w:rPr>
+          <w:b/>
+          <w:color w:val="FF0000"/>
+        </w:rPr>
+        <w:t>Modèle</w:t>
+      </w:r>
+    </w:p>
+    <w:p>
+      <w:pPr>
+        <w:pStyle w:val="Titre4"/>
+      </w:pPr>
+      <w:r>
+        <w:lastRenderedPageBreak/>
+        <w:t>Partie client</w:t>
+      </w:r>
+    </w:p>
+    <w:p>
+      <w:pPr>
+        <w:pStyle w:val="Paragraphedeliste"/>
+        <w:numPr>
+          <w:ilvl w:val="0"/>
+          <w:numId w:val="4"/>
+        </w:numPr>
+        <w:rPr>
+          <w:b/>
+          <w:color w:val="FF0000"/>
+        </w:rPr>
+      </w:pPr>
+      <w:r>
+        <w:rPr>
+          <w:b/>
+          <w:color w:val="FF0000"/>
+        </w:rPr>
+        <w:t>Javascript</w:t>
+      </w:r>
+      <w:r>
+        <w:rPr>
+          <w:b/>
+          <w:color w:val="FF0000"/>
+        </w:rPr>
+        <w:t xml:space="preserve"> (tuto.js, loadTutorial.js)</w:t>
+      </w:r>
+    </w:p>
+    <w:p>
+      <w:pPr>
+        <w:pStyle w:val="Paragraphedeliste"/>
+        <w:numPr>
+          <w:ilvl w:val="0"/>
+          <w:numId w:val="4"/>
+        </w:numPr>
+        <w:rPr>
+          <w:b/>
+          <w:color w:val="FF0000"/>
+        </w:rPr>
+      </w:pPr>
+      <w:r>
+        <w:rPr>
+          <w:b/>
+          <w:color w:val="FF0000"/>
+        </w:rPr>
+        <w:t>Utilisation dans une page</w:t>
       </w:r>
       <w:bookmarkStart w:id="0" w:name="_GoBack"/>
       <w:bookmarkEnd w:id="0"/>
@@ -79,6 +428,475 @@
     </w:sectPr>
   </w:body>
 </w:document>
+</file>
+
+<file path=word/numbering.xml><?xml version="1.0" encoding="utf-8"?>
+<w:numbering xmlns:wpc="http://schemas.microsoft.com/office/word/2010/wordprocessingCanvas" xmlns:mc="http://schemas.openxmlformats.org/markup-compatibility/2006" xmlns:o="urn:schemas-microsoft-com:office:office" xmlns:r="http://schemas.openxmlformats.org/officeDocument/2006/relationships" xmlns:m="http://schemas.openxmlformats.org/officeDocument/2006/math" xmlns:v="urn:schemas-microsoft-com:vml" xmlns:wp14="http://schemas.microsoft.com/office/word/2010/wordprocessingDrawing" xmlns:wp="http://schemas.openxmlformats.org/drawingml/2006/wordprocessingDrawing" xmlns:w10="urn:schemas-microsoft-com:office:word" xmlns:w="http://schemas.openxmlformats.org/wordprocessingml/2006/main" xmlns:w14="http://schemas.microsoft.com/office/word/2010/wordml" xmlns:wpg="http://schemas.microsoft.com/office/word/2010/wordprocessingGroup" xmlns:wpi="http://schemas.microsoft.com/office/word/2010/wordprocessingInk" xmlns:wne="http://schemas.microsoft.com/office/word/2006/wordml" xmlns:wps="http://schemas.microsoft.com/office/word/2010/wordprocessingShape" mc:Ignorable="w14 wp14">
+  <w:abstractNum w:abstractNumId="0">
+    <w:nsid w:val="01E01C52"/>
+    <w:multiLevelType w:val="hybridMultilevel"/>
+    <w:tmpl w:val="39FE1C1A"/>
+    <w:lvl w:ilvl="0" w:tplc="100C0001">
+      <w:start w:val="1"/>
+      <w:numFmt w:val="bullet"/>
+      <w:lvlText w:val=""/>
+      <w:lvlJc w:val="left"/>
+      <w:pPr>
+        <w:ind w:left="720" w:hanging="360"/>
+      </w:pPr>
+      <w:rPr>
+        <w:rFonts w:ascii="Symbol" w:hAnsi="Symbol" w:hint="default"/>
+      </w:rPr>
+    </w:lvl>
+    <w:lvl w:ilvl="1" w:tplc="100C0003" w:tentative="1">
+      <w:start w:val="1"/>
+      <w:numFmt w:val="bullet"/>
+      <w:lvlText w:val="o"/>
+      <w:lvlJc w:val="left"/>
+      <w:pPr>
+        <w:ind w:left="1440" w:hanging="360"/>
+      </w:pPr>
+      <w:rPr>
+        <w:rFonts w:ascii="Courier New" w:hAnsi="Courier New" w:cs="Courier New" w:hint="default"/>
+      </w:rPr>
+    </w:lvl>
+    <w:lvl w:ilvl="2" w:tplc="100C0005" w:tentative="1">
+      <w:start w:val="1"/>
+      <w:numFmt w:val="bullet"/>
+      <w:lvlText w:val=""/>
+      <w:lvlJc w:val="left"/>
+      <w:pPr>
+        <w:ind w:left="2160" w:hanging="360"/>
+      </w:pPr>
+      <w:rPr>
+        <w:rFonts w:ascii="Wingdings" w:hAnsi="Wingdings" w:hint="default"/>
+      </w:rPr>
+    </w:lvl>
+    <w:lvl w:ilvl="3" w:tplc="100C0001" w:tentative="1">
+      <w:start w:val="1"/>
+      <w:numFmt w:val="bullet"/>
+      <w:lvlText w:val=""/>
+      <w:lvlJc w:val="left"/>
+      <w:pPr>
+        <w:ind w:left="2880" w:hanging="360"/>
+      </w:pPr>
+      <w:rPr>
+        <w:rFonts w:ascii="Symbol" w:hAnsi="Symbol" w:hint="default"/>
+      </w:rPr>
+    </w:lvl>
+    <w:lvl w:ilvl="4" w:tplc="100C0003" w:tentative="1">
+      <w:start w:val="1"/>
+      <w:numFmt w:val="bullet"/>
+      <w:lvlText w:val="o"/>
+      <w:lvlJc w:val="left"/>
+      <w:pPr>
+        <w:ind w:left="3600" w:hanging="360"/>
+      </w:pPr>
+      <w:rPr>
+        <w:rFonts w:ascii="Courier New" w:hAnsi="Courier New" w:cs="Courier New" w:hint="default"/>
+      </w:rPr>
+    </w:lvl>
+    <w:lvl w:ilvl="5" w:tplc="100C0005" w:tentative="1">
+      <w:start w:val="1"/>
+      <w:numFmt w:val="bullet"/>
+      <w:lvlText w:val=""/>
+      <w:lvlJc w:val="left"/>
+      <w:pPr>
+        <w:ind w:left="4320" w:hanging="360"/>
+      </w:pPr>
+      <w:rPr>
+        <w:rFonts w:ascii="Wingdings" w:hAnsi="Wingdings" w:hint="default"/>
+      </w:rPr>
+    </w:lvl>
+    <w:lvl w:ilvl="6" w:tplc="100C0001" w:tentative="1">
+      <w:start w:val="1"/>
+      <w:numFmt w:val="bullet"/>
+      <w:lvlText w:val=""/>
+      <w:lvlJc w:val="left"/>
+      <w:pPr>
+        <w:ind w:left="5040" w:hanging="360"/>
+      </w:pPr>
+      <w:rPr>
+        <w:rFonts w:ascii="Symbol" w:hAnsi="Symbol" w:hint="default"/>
+      </w:rPr>
+    </w:lvl>
+    <w:lvl w:ilvl="7" w:tplc="100C0003" w:tentative="1">
+      <w:start w:val="1"/>
+      <w:numFmt w:val="bullet"/>
+      <w:lvlText w:val="o"/>
+      <w:lvlJc w:val="left"/>
+      <w:pPr>
+        <w:ind w:left="5760" w:hanging="360"/>
+      </w:pPr>
+      <w:rPr>
+        <w:rFonts w:ascii="Courier New" w:hAnsi="Courier New" w:cs="Courier New" w:hint="default"/>
+      </w:rPr>
+    </w:lvl>
+    <w:lvl w:ilvl="8" w:tplc="100C0005" w:tentative="1">
+      <w:start w:val="1"/>
+      <w:numFmt w:val="bullet"/>
+      <w:lvlText w:val=""/>
+      <w:lvlJc w:val="left"/>
+      <w:pPr>
+        <w:ind w:left="6480" w:hanging="360"/>
+      </w:pPr>
+      <w:rPr>
+        <w:rFonts w:ascii="Wingdings" w:hAnsi="Wingdings" w:hint="default"/>
+      </w:rPr>
+    </w:lvl>
+  </w:abstractNum>
+  <w:abstractNum w:abstractNumId="1">
+    <w:nsid w:val="07933237"/>
+    <w:multiLevelType w:val="hybridMultilevel"/>
+    <w:tmpl w:val="671C2516"/>
+    <w:lvl w:ilvl="0" w:tplc="100C0001">
+      <w:start w:val="1"/>
+      <w:numFmt w:val="bullet"/>
+      <w:lvlText w:val=""/>
+      <w:lvlJc w:val="left"/>
+      <w:pPr>
+        <w:ind w:left="720" w:hanging="360"/>
+      </w:pPr>
+      <w:rPr>
+        <w:rFonts w:ascii="Symbol" w:hAnsi="Symbol" w:hint="default"/>
+      </w:rPr>
+    </w:lvl>
+    <w:lvl w:ilvl="1" w:tplc="100C0003" w:tentative="1">
+      <w:start w:val="1"/>
+      <w:numFmt w:val="bullet"/>
+      <w:lvlText w:val="o"/>
+      <w:lvlJc w:val="left"/>
+      <w:pPr>
+        <w:ind w:left="1440" w:hanging="360"/>
+      </w:pPr>
+      <w:rPr>
+        <w:rFonts w:ascii="Courier New" w:hAnsi="Courier New" w:cs="Courier New" w:hint="default"/>
+      </w:rPr>
+    </w:lvl>
+    <w:lvl w:ilvl="2" w:tplc="100C0005" w:tentative="1">
+      <w:start w:val="1"/>
+      <w:numFmt w:val="bullet"/>
+      <w:lvlText w:val=""/>
+      <w:lvlJc w:val="left"/>
+      <w:pPr>
+        <w:ind w:left="2160" w:hanging="360"/>
+      </w:pPr>
+      <w:rPr>
+        <w:rFonts w:ascii="Wingdings" w:hAnsi="Wingdings" w:hint="default"/>
+      </w:rPr>
+    </w:lvl>
+    <w:lvl w:ilvl="3" w:tplc="100C0001" w:tentative="1">
+      <w:start w:val="1"/>
+      <w:numFmt w:val="bullet"/>
+      <w:lvlText w:val=""/>
+      <w:lvlJc w:val="left"/>
+      <w:pPr>
+        <w:ind w:left="2880" w:hanging="360"/>
+      </w:pPr>
+      <w:rPr>
+        <w:rFonts w:ascii="Symbol" w:hAnsi="Symbol" w:hint="default"/>
+      </w:rPr>
+    </w:lvl>
+    <w:lvl w:ilvl="4" w:tplc="100C0003" w:tentative="1">
+      <w:start w:val="1"/>
+      <w:numFmt w:val="bullet"/>
+      <w:lvlText w:val="o"/>
+      <w:lvlJc w:val="left"/>
+      <w:pPr>
+        <w:ind w:left="3600" w:hanging="360"/>
+      </w:pPr>
+      <w:rPr>
+        <w:rFonts w:ascii="Courier New" w:hAnsi="Courier New" w:cs="Courier New" w:hint="default"/>
+      </w:rPr>
+    </w:lvl>
+    <w:lvl w:ilvl="5" w:tplc="100C0005" w:tentative="1">
+      <w:start w:val="1"/>
+      <w:numFmt w:val="bullet"/>
+      <w:lvlText w:val=""/>
+      <w:lvlJc w:val="left"/>
+      <w:pPr>
+        <w:ind w:left="4320" w:hanging="360"/>
+      </w:pPr>
+      <w:rPr>
+        <w:rFonts w:ascii="Wingdings" w:hAnsi="Wingdings" w:hint="default"/>
+      </w:rPr>
+    </w:lvl>
+    <w:lvl w:ilvl="6" w:tplc="100C0001" w:tentative="1">
+      <w:start w:val="1"/>
+      <w:numFmt w:val="bullet"/>
+      <w:lvlText w:val=""/>
+      <w:lvlJc w:val="left"/>
+      <w:pPr>
+        <w:ind w:left="5040" w:hanging="360"/>
+      </w:pPr>
+      <w:rPr>
+        <w:rFonts w:ascii="Symbol" w:hAnsi="Symbol" w:hint="default"/>
+      </w:rPr>
+    </w:lvl>
+    <w:lvl w:ilvl="7" w:tplc="100C0003" w:tentative="1">
+      <w:start w:val="1"/>
+      <w:numFmt w:val="bullet"/>
+      <w:lvlText w:val="o"/>
+      <w:lvlJc w:val="left"/>
+      <w:pPr>
+        <w:ind w:left="5760" w:hanging="360"/>
+      </w:pPr>
+      <w:rPr>
+        <w:rFonts w:ascii="Courier New" w:hAnsi="Courier New" w:cs="Courier New" w:hint="default"/>
+      </w:rPr>
+    </w:lvl>
+    <w:lvl w:ilvl="8" w:tplc="100C0005" w:tentative="1">
+      <w:start w:val="1"/>
+      <w:numFmt w:val="bullet"/>
+      <w:lvlText w:val=""/>
+      <w:lvlJc w:val="left"/>
+      <w:pPr>
+        <w:ind w:left="6480" w:hanging="360"/>
+      </w:pPr>
+      <w:rPr>
+        <w:rFonts w:ascii="Wingdings" w:hAnsi="Wingdings" w:hint="default"/>
+      </w:rPr>
+    </w:lvl>
+  </w:abstractNum>
+  <w:abstractNum w:abstractNumId="2">
+    <w:nsid w:val="193070B6"/>
+    <w:multiLevelType w:val="hybridMultilevel"/>
+    <w:tmpl w:val="8586E2F4"/>
+    <w:lvl w:ilvl="0" w:tplc="100C0001">
+      <w:start w:val="1"/>
+      <w:numFmt w:val="bullet"/>
+      <w:lvlText w:val=""/>
+      <w:lvlJc w:val="left"/>
+      <w:pPr>
+        <w:ind w:left="720" w:hanging="360"/>
+      </w:pPr>
+      <w:rPr>
+        <w:rFonts w:ascii="Symbol" w:hAnsi="Symbol" w:hint="default"/>
+      </w:rPr>
+    </w:lvl>
+    <w:lvl w:ilvl="1" w:tplc="100C0003" w:tentative="1">
+      <w:start w:val="1"/>
+      <w:numFmt w:val="bullet"/>
+      <w:lvlText w:val="o"/>
+      <w:lvlJc w:val="left"/>
+      <w:pPr>
+        <w:ind w:left="1440" w:hanging="360"/>
+      </w:pPr>
+      <w:rPr>
+        <w:rFonts w:ascii="Courier New" w:hAnsi="Courier New" w:cs="Courier New" w:hint="default"/>
+      </w:rPr>
+    </w:lvl>
+    <w:lvl w:ilvl="2" w:tplc="100C0005" w:tentative="1">
+      <w:start w:val="1"/>
+      <w:numFmt w:val="bullet"/>
+      <w:lvlText w:val=""/>
+      <w:lvlJc w:val="left"/>
+      <w:pPr>
+        <w:ind w:left="2160" w:hanging="360"/>
+      </w:pPr>
+      <w:rPr>
+        <w:rFonts w:ascii="Wingdings" w:hAnsi="Wingdings" w:hint="default"/>
+      </w:rPr>
+    </w:lvl>
+    <w:lvl w:ilvl="3" w:tplc="100C0001" w:tentative="1">
+      <w:start w:val="1"/>
+      <w:numFmt w:val="bullet"/>
+      <w:lvlText w:val=""/>
+      <w:lvlJc w:val="left"/>
+      <w:pPr>
+        <w:ind w:left="2880" w:hanging="360"/>
+      </w:pPr>
+      <w:rPr>
+        <w:rFonts w:ascii="Symbol" w:hAnsi="Symbol" w:hint="default"/>
+      </w:rPr>
+    </w:lvl>
+    <w:lvl w:ilvl="4" w:tplc="100C0003" w:tentative="1">
+      <w:start w:val="1"/>
+      <w:numFmt w:val="bullet"/>
+      <w:lvlText w:val="o"/>
+      <w:lvlJc w:val="left"/>
+      <w:pPr>
+        <w:ind w:left="3600" w:hanging="360"/>
+      </w:pPr>
+      <w:rPr>
+        <w:rFonts w:ascii="Courier New" w:hAnsi="Courier New" w:cs="Courier New" w:hint="default"/>
+      </w:rPr>
+    </w:lvl>
+    <w:lvl w:ilvl="5" w:tplc="100C0005" w:tentative="1">
+      <w:start w:val="1"/>
+      <w:numFmt w:val="bullet"/>
+      <w:lvlText w:val=""/>
+      <w:lvlJc w:val="left"/>
+      <w:pPr>
+        <w:ind w:left="4320" w:hanging="360"/>
+      </w:pPr>
+      <w:rPr>
+        <w:rFonts w:ascii="Wingdings" w:hAnsi="Wingdings" w:hint="default"/>
+      </w:rPr>
+    </w:lvl>
+    <w:lvl w:ilvl="6" w:tplc="100C0001" w:tentative="1">
+      <w:start w:val="1"/>
+      <w:numFmt w:val="bullet"/>
+      <w:lvlText w:val=""/>
+      <w:lvlJc w:val="left"/>
+      <w:pPr>
+        <w:ind w:left="5040" w:hanging="360"/>
+      </w:pPr>
+      <w:rPr>
+        <w:rFonts w:ascii="Symbol" w:hAnsi="Symbol" w:hint="default"/>
+      </w:rPr>
+    </w:lvl>
+    <w:lvl w:ilvl="7" w:tplc="100C0003" w:tentative="1">
+      <w:start w:val="1"/>
+      <w:numFmt w:val="bullet"/>
+      <w:lvlText w:val="o"/>
+      <w:lvlJc w:val="left"/>
+      <w:pPr>
+        <w:ind w:left="5760" w:hanging="360"/>
+      </w:pPr>
+      <w:rPr>
+        <w:rFonts w:ascii="Courier New" w:hAnsi="Courier New" w:cs="Courier New" w:hint="default"/>
+      </w:rPr>
+    </w:lvl>
+    <w:lvl w:ilvl="8" w:tplc="100C0005" w:tentative="1">
+      <w:start w:val="1"/>
+      <w:numFmt w:val="bullet"/>
+      <w:lvlText w:val=""/>
+      <w:lvlJc w:val="left"/>
+      <w:pPr>
+        <w:ind w:left="6480" w:hanging="360"/>
+      </w:pPr>
+      <w:rPr>
+        <w:rFonts w:ascii="Wingdings" w:hAnsi="Wingdings" w:hint="default"/>
+      </w:rPr>
+    </w:lvl>
+  </w:abstractNum>
+  <w:abstractNum w:abstractNumId="3">
+    <w:nsid w:val="453D6996"/>
+    <w:multiLevelType w:val="hybridMultilevel"/>
+    <w:tmpl w:val="B8448B96"/>
+    <w:lvl w:ilvl="0" w:tplc="100C0001">
+      <w:start w:val="1"/>
+      <w:numFmt w:val="bullet"/>
+      <w:lvlText w:val=""/>
+      <w:lvlJc w:val="left"/>
+      <w:pPr>
+        <w:ind w:left="720" w:hanging="360"/>
+      </w:pPr>
+      <w:rPr>
+        <w:rFonts w:ascii="Symbol" w:hAnsi="Symbol" w:hint="default"/>
+      </w:rPr>
+    </w:lvl>
+    <w:lvl w:ilvl="1" w:tplc="100C0003" w:tentative="1">
+      <w:start w:val="1"/>
+      <w:numFmt w:val="bullet"/>
+      <w:lvlText w:val="o"/>
+      <w:lvlJc w:val="left"/>
+      <w:pPr>
+        <w:ind w:left="1440" w:hanging="360"/>
+      </w:pPr>
+      <w:rPr>
+        <w:rFonts w:ascii="Courier New" w:hAnsi="Courier New" w:cs="Courier New" w:hint="default"/>
+      </w:rPr>
+    </w:lvl>
+    <w:lvl w:ilvl="2" w:tplc="100C0005" w:tentative="1">
+      <w:start w:val="1"/>
+      <w:numFmt w:val="bullet"/>
+      <w:lvlText w:val=""/>
+      <w:lvlJc w:val="left"/>
+      <w:pPr>
+        <w:ind w:left="2160" w:hanging="360"/>
+      </w:pPr>
+      <w:rPr>
+        <w:rFonts w:ascii="Wingdings" w:hAnsi="Wingdings" w:hint="default"/>
+      </w:rPr>
+    </w:lvl>
+    <w:lvl w:ilvl="3" w:tplc="100C0001" w:tentative="1">
+      <w:start w:val="1"/>
+      <w:numFmt w:val="bullet"/>
+      <w:lvlText w:val=""/>
+      <w:lvlJc w:val="left"/>
+      <w:pPr>
+        <w:ind w:left="2880" w:hanging="360"/>
+      </w:pPr>
+      <w:rPr>
+        <w:rFonts w:ascii="Symbol" w:hAnsi="Symbol" w:hint="default"/>
+      </w:rPr>
+    </w:lvl>
+    <w:lvl w:ilvl="4" w:tplc="100C0003" w:tentative="1">
+      <w:start w:val="1"/>
+      <w:numFmt w:val="bullet"/>
+      <w:lvlText w:val="o"/>
+      <w:lvlJc w:val="left"/>
+      <w:pPr>
+        <w:ind w:left="3600" w:hanging="360"/>
+      </w:pPr>
+      <w:rPr>
+        <w:rFonts w:ascii="Courier New" w:hAnsi="Courier New" w:cs="Courier New" w:hint="default"/>
+      </w:rPr>
+    </w:lvl>
+    <w:lvl w:ilvl="5" w:tplc="100C0005" w:tentative="1">
+      <w:start w:val="1"/>
+      <w:numFmt w:val="bullet"/>
+      <w:lvlText w:val=""/>
+      <w:lvlJc w:val="left"/>
+      <w:pPr>
+        <w:ind w:left="4320" w:hanging="360"/>
+      </w:pPr>
+      <w:rPr>
+        <w:rFonts w:ascii="Wingdings" w:hAnsi="Wingdings" w:hint="default"/>
+      </w:rPr>
+    </w:lvl>
+    <w:lvl w:ilvl="6" w:tplc="100C0001" w:tentative="1">
+      <w:start w:val="1"/>
+      <w:numFmt w:val="bullet"/>
+      <w:lvlText w:val=""/>
+      <w:lvlJc w:val="left"/>
+      <w:pPr>
+        <w:ind w:left="5040" w:hanging="360"/>
+      </w:pPr>
+      <w:rPr>
+        <w:rFonts w:ascii="Symbol" w:hAnsi="Symbol" w:hint="default"/>
+      </w:rPr>
+    </w:lvl>
+    <w:lvl w:ilvl="7" w:tplc="100C0003" w:tentative="1">
+      <w:start w:val="1"/>
+      <w:numFmt w:val="bullet"/>
+      <w:lvlText w:val="o"/>
+      <w:lvlJc w:val="left"/>
+      <w:pPr>
+        <w:ind w:left="5760" w:hanging="360"/>
+      </w:pPr>
+      <w:rPr>
+        <w:rFonts w:ascii="Courier New" w:hAnsi="Courier New" w:cs="Courier New" w:hint="default"/>
+      </w:rPr>
+    </w:lvl>
+    <w:lvl w:ilvl="8" w:tplc="100C0005" w:tentative="1">
+      <w:start w:val="1"/>
+      <w:numFmt w:val="bullet"/>
+      <w:lvlText w:val=""/>
+      <w:lvlJc w:val="left"/>
+      <w:pPr>
+        <w:ind w:left="6480" w:hanging="360"/>
+      </w:pPr>
+      <w:rPr>
+        <w:rFonts w:ascii="Wingdings" w:hAnsi="Wingdings" w:hint="default"/>
+      </w:rPr>
+    </w:lvl>
+  </w:abstractNum>
+  <w:num w:numId="1">
+    <w:abstractNumId w:val="3"/>
+  </w:num>
+  <w:num w:numId="2">
+    <w:abstractNumId w:val="0"/>
+  </w:num>
+  <w:num w:numId="3">
+    <w:abstractNumId w:val="2"/>
+  </w:num>
+  <w:num w:numId="4">
+    <w:abstractNumId w:val="1"/>
+  </w:num>
+</w:numbering>
 </file>
 
 <file path=word/styles.xml><?xml version="1.0" encoding="utf-8"?>
@@ -310,6 +1128,30 @@
       <w:color w:val="4F81BD" w:themeColor="accent1"/>
     </w:rPr>
   </w:style>
+  <w:style w:type="paragraph" w:styleId="Titre4">
+    <w:name w:val="heading 4"/>
+    <w:basedOn w:val="Normal"/>
+    <w:next w:val="Normal"/>
+    <w:link w:val="Titre4Car"/>
+    <w:uiPriority w:val="9"/>
+    <w:unhideWhenUsed/>
+    <w:qFormat/>
+    <w:rsid w:val="005E7AF1"/>
+    <w:pPr>
+      <w:keepNext/>
+      <w:keepLines/>
+      <w:spacing w:before="200" w:after="0"/>
+      <w:outlineLvl w:val="3"/>
+    </w:pPr>
+    <w:rPr>
+      <w:rFonts w:asciiTheme="majorHAnsi" w:eastAsiaTheme="majorEastAsia" w:hAnsiTheme="majorHAnsi" w:cstheme="majorBidi"/>
+      <w:b/>
+      <w:bCs/>
+      <w:i/>
+      <w:iCs/>
+      <w:color w:val="4F81BD" w:themeColor="accent1"/>
+    </w:rPr>
+  </w:style>
   <w:style w:type="character" w:default="1" w:styleId="Policepardfaut">
     <w:name w:val="Default Paragraph Font"/>
     <w:uiPriority w:val="1"/>
@@ -387,6 +1229,32 @@
     <w:rsid w:val="008C0835"/>
     <w:pPr>
       <w:spacing w:after="0" w:line="240" w:lineRule="auto"/>
+    </w:pPr>
+  </w:style>
+  <w:style w:type="character" w:customStyle="1" w:styleId="Titre4Car">
+    <w:name w:val="Titre 4 Car"/>
+    <w:basedOn w:val="Policepardfaut"/>
+    <w:link w:val="Titre4"/>
+    <w:uiPriority w:val="9"/>
+    <w:rsid w:val="005E7AF1"/>
+    <w:rPr>
+      <w:rFonts w:asciiTheme="majorHAnsi" w:eastAsiaTheme="majorEastAsia" w:hAnsiTheme="majorHAnsi" w:cstheme="majorBidi"/>
+      <w:b/>
+      <w:bCs/>
+      <w:i/>
+      <w:iCs/>
+      <w:color w:val="4F81BD" w:themeColor="accent1"/>
+    </w:rPr>
+  </w:style>
+  <w:style w:type="paragraph" w:styleId="Paragraphedeliste">
+    <w:name w:val="List Paragraph"/>
+    <w:basedOn w:val="Normal"/>
+    <w:uiPriority w:val="34"/>
+    <w:qFormat/>
+    <w:rsid w:val="00A247A2"/>
+    <w:pPr>
+      <w:ind w:left="720"/>
+      <w:contextualSpacing/>
     </w:pPr>
   </w:style>
 </w:styles>
@@ -621,6 +1489,30 @@
       <w:color w:val="4F81BD" w:themeColor="accent1"/>
     </w:rPr>
   </w:style>
+  <w:style w:type="paragraph" w:styleId="Titre4">
+    <w:name w:val="heading 4"/>
+    <w:basedOn w:val="Normal"/>
+    <w:next w:val="Normal"/>
+    <w:link w:val="Titre4Car"/>
+    <w:uiPriority w:val="9"/>
+    <w:unhideWhenUsed/>
+    <w:qFormat/>
+    <w:rsid w:val="005E7AF1"/>
+    <w:pPr>
+      <w:keepNext/>
+      <w:keepLines/>
+      <w:spacing w:before="200" w:after="0"/>
+      <w:outlineLvl w:val="3"/>
+    </w:pPr>
+    <w:rPr>
+      <w:rFonts w:asciiTheme="majorHAnsi" w:eastAsiaTheme="majorEastAsia" w:hAnsiTheme="majorHAnsi" w:cstheme="majorBidi"/>
+      <w:b/>
+      <w:bCs/>
+      <w:i/>
+      <w:iCs/>
+      <w:color w:val="4F81BD" w:themeColor="accent1"/>
+    </w:rPr>
+  </w:style>
   <w:style w:type="character" w:default="1" w:styleId="Policepardfaut">
     <w:name w:val="Default Paragraph Font"/>
     <w:uiPriority w:val="1"/>
@@ -698,6 +1590,32 @@
     <w:rsid w:val="008C0835"/>
     <w:pPr>
       <w:spacing w:after="0" w:line="240" w:lineRule="auto"/>
+    </w:pPr>
+  </w:style>
+  <w:style w:type="character" w:customStyle="1" w:styleId="Titre4Car">
+    <w:name w:val="Titre 4 Car"/>
+    <w:basedOn w:val="Policepardfaut"/>
+    <w:link w:val="Titre4"/>
+    <w:uiPriority w:val="9"/>
+    <w:rsid w:val="005E7AF1"/>
+    <w:rPr>
+      <w:rFonts w:asciiTheme="majorHAnsi" w:eastAsiaTheme="majorEastAsia" w:hAnsiTheme="majorHAnsi" w:cstheme="majorBidi"/>
+      <w:b/>
+      <w:bCs/>
+      <w:i/>
+      <w:iCs/>
+      <w:color w:val="4F81BD" w:themeColor="accent1"/>
+    </w:rPr>
+  </w:style>
+  <w:style w:type="paragraph" w:styleId="Paragraphedeliste">
+    <w:name w:val="List Paragraph"/>
+    <w:basedOn w:val="Normal"/>
+    <w:uiPriority w:val="34"/>
+    <w:qFormat/>
+    <w:rsid w:val="00A247A2"/>
+    <w:pPr>
+      <w:ind w:left="720"/>
+      <w:contextualSpacing/>
     </w:pPr>
   </w:style>
 </w:styles>

</xml_diff>